<commit_message>
dodana funkcionalnost za autentikaciju
</commit_message>
<xml_diff>
--- a/quantum-safe-messaging app architecture.docx
+++ b/quantum-safe-messaging app architecture.docx
@@ -82,7 +82,7 @@
           <w:bCs/>
         </w:rPr>
         <w:pict w14:anchorId="070B722D">
-          <v:rect id="_x0000_i1241" style="width:0;height:0" o:hralign="center" o:hrstd="t" o:hrnoshade="t" o:hr="t" fillcolor="#fafafc" stroked="f"/>
+          <v:rect id="_x0000_i1025" style="width:0;height:0" o:hralign="center" o:hrstd="t" o:hrnoshade="t" o:hr="t" fillcolor="#fafafc" stroked="f"/>
         </w:pict>
       </w:r>
     </w:p>
@@ -205,7 +205,7 @@
           <w:bCs/>
         </w:rPr>
         <w:pict w14:anchorId="5D27D78D">
-          <v:rect id="_x0000_i1242" style="width:0;height:0" o:hralign="center" o:hrstd="t" o:hrnoshade="t" o:hr="t" fillcolor="#fafafc" stroked="f"/>
+          <v:rect id="_x0000_i1026" style="width:0;height:0" o:hralign="center" o:hrstd="t" o:hrnoshade="t" o:hr="t" fillcolor="#fafafc" stroked="f"/>
         </w:pict>
       </w:r>
     </w:p>
@@ -871,7 +871,7 @@
           <w:bCs/>
         </w:rPr>
         <w:pict w14:anchorId="5C8526B2">
-          <v:rect id="_x0000_i1243" style="width:0;height:0" o:hralign="center" o:hrstd="t" o:hrnoshade="t" o:hr="t" fillcolor="#fafafc" stroked="f"/>
+          <v:rect id="_x0000_i1027" style="width:0;height:0" o:hralign="center" o:hrstd="t" o:hrnoshade="t" o:hr="t" fillcolor="#fafafc" stroked="f"/>
         </w:pict>
       </w:r>
     </w:p>
@@ -1429,7 +1429,7 @@
         </w:rPr>
         <w:lastRenderedPageBreak/>
         <w:pict w14:anchorId="7B2A58C5">
-          <v:rect id="_x0000_i1244" style="width:0;height:0" o:hralign="center" o:hrstd="t" o:hrnoshade="t" o:hr="t" fillcolor="#fafafc" stroked="f"/>
+          <v:rect id="_x0000_i1028" style="width:0;height:0" o:hralign="center" o:hrstd="t" o:hrnoshade="t" o:hr="t" fillcolor="#fafafc" stroked="f"/>
         </w:pict>
       </w:r>
     </w:p>
@@ -1689,7 +1689,7 @@
           <w:bCs/>
         </w:rPr>
         <w:pict w14:anchorId="229C832A">
-          <v:rect id="_x0000_i1245" style="width:0;height:0" o:hralign="center" o:hrstd="t" o:hrnoshade="t" o:hr="t" fillcolor="#fafafc" stroked="f"/>
+          <v:rect id="_x0000_i1029" style="width:0;height:0" o:hralign="center" o:hrstd="t" o:hrnoshade="t" o:hr="t" fillcolor="#fafafc" stroked="f"/>
         </w:pict>
       </w:r>
     </w:p>
@@ -2008,7 +2008,7 @@
           <w:bCs/>
         </w:rPr>
         <w:pict w14:anchorId="6960B700">
-          <v:rect id="_x0000_i1246" style="width:0;height:0" o:hralign="center" o:hrstd="t" o:hrnoshade="t" o:hr="t" fillcolor="#fafafc" stroked="f"/>
+          <v:rect id="_x0000_i1030" style="width:0;height:0" o:hralign="center" o:hrstd="t" o:hrnoshade="t" o:hr="t" fillcolor="#fafafc" stroked="f"/>
         </w:pict>
       </w:r>
     </w:p>
@@ -2506,7 +2506,7 @@
     <w:p>
       <w:r>
         <w:pict w14:anchorId="1A6FEBB7">
-          <v:rect id="_x0000_i1283" style="width:0;height:0" o:hralign="center" o:hrstd="t" o:hrnoshade="t" o:hr="t" fillcolor="#fafafc" stroked="f"/>
+          <v:rect id="_x0000_i1031" style="width:0;height:0" o:hralign="center" o:hrstd="t" o:hrnoshade="t" o:hr="t" fillcolor="#fafafc" stroked="f"/>
         </w:pict>
       </w:r>
     </w:p>
@@ -2645,7 +2645,7 @@
     <w:p>
       <w:r>
         <w:pict w14:anchorId="52B29908">
-          <v:rect id="_x0000_i1284" style="width:0;height:0" o:hralign="center" o:hrstd="t" o:hrnoshade="t" o:hr="t" fillcolor="#fafafc" stroked="f"/>
+          <v:rect id="_x0000_i1032" style="width:0;height:0" o:hralign="center" o:hrstd="t" o:hrnoshade="t" o:hr="t" fillcolor="#fafafc" stroked="f"/>
         </w:pict>
       </w:r>
     </w:p>
@@ -2780,7 +2780,7 @@
     <w:p>
       <w:r>
         <w:pict w14:anchorId="28A5A1AC">
-          <v:rect id="_x0000_i1285" style="width:0;height:0" o:hralign="center" o:hrstd="t" o:hrnoshade="t" o:hr="t" fillcolor="#fafafc" stroked="f"/>
+          <v:rect id="_x0000_i1033" style="width:0;height:0" o:hralign="center" o:hrstd="t" o:hrnoshade="t" o:hr="t" fillcolor="#fafafc" stroked="f"/>
         </w:pict>
       </w:r>
     </w:p>
@@ -2921,7 +2921,7 @@
     <w:p>
       <w:r>
         <w:pict w14:anchorId="75380E2F">
-          <v:rect id="_x0000_i1286" style="width:0;height:0" o:hralign="center" o:hrstd="t" o:hrnoshade="t" o:hr="t" fillcolor="#fafafc" stroked="f"/>
+          <v:rect id="_x0000_i1034" style="width:0;height:0" o:hralign="center" o:hrstd="t" o:hrnoshade="t" o:hr="t" fillcolor="#fafafc" stroked="f"/>
         </w:pict>
       </w:r>
     </w:p>
@@ -3074,7 +3074,7 @@
     <w:p>
       <w:r>
         <w:pict w14:anchorId="2F05762C">
-          <v:rect id="_x0000_i1028" style="width:0;height:0" o:hralign="center" o:hrstd="t" o:hrnoshade="t" o:hr="t" fillcolor="#fafafc" stroked="f"/>
+          <v:rect id="_x0000_i1035" style="width:0;height:0" o:hralign="center" o:hrstd="t" o:hrnoshade="t" o:hr="t" fillcolor="#fafafc" stroked="f"/>
         </w:pict>
       </w:r>
     </w:p>
@@ -3182,7 +3182,7 @@
     <w:p>
       <w:r>
         <w:pict w14:anchorId="7F934960">
-          <v:rect id="_x0000_i1029" style="width:0;height:0" o:hralign="center" o:hrstd="t" o:hrnoshade="t" o:hr="t" fillcolor="#fafafc" stroked="f"/>
+          <v:rect id="_x0000_i1036" style="width:0;height:0" o:hralign="center" o:hrstd="t" o:hrnoshade="t" o:hr="t" fillcolor="#fafafc" stroked="f"/>
         </w:pict>
       </w:r>
     </w:p>
@@ -3378,7 +3378,7 @@
     <w:p>
       <w:r>
         <w:pict w14:anchorId="5072EE72">
-          <v:rect id="_x0000_i1030" style="width:0;height:0" o:hralign="center" o:hrstd="t" o:hrnoshade="t" o:hr="t" fillcolor="#fafafc" stroked="f"/>
+          <v:rect id="_x0000_i1037" style="width:0;height:0" o:hralign="center" o:hrstd="t" o:hrnoshade="t" o:hr="t" fillcolor="#fafafc" stroked="f"/>
         </w:pict>
       </w:r>
     </w:p>
@@ -3642,7 +3642,7 @@
     <w:p>
       <w:r>
         <w:pict w14:anchorId="64326DF1">
-          <v:rect id="_x0000_i1031" style="width:0;height:0" o:hralign="center" o:hrstd="t" o:hrnoshade="t" o:hr="t" fillcolor="#fafafc" stroked="f"/>
+          <v:rect id="_x0000_i1038" style="width:0;height:0" o:hralign="center" o:hrstd="t" o:hrnoshade="t" o:hr="t" fillcolor="#fafafc" stroked="f"/>
         </w:pict>
       </w:r>
     </w:p>
@@ -3724,7 +3724,7 @@
     <w:p>
       <w:r>
         <w:pict w14:anchorId="7DB0B148">
-          <v:rect id="_x0000_i1032" style="width:0;height:0" o:hralign="center" o:hrstd="t" o:hrnoshade="t" o:hr="t" fillcolor="#fafafc" stroked="f"/>
+          <v:rect id="_x0000_i1039" style="width:0;height:0" o:hralign="center" o:hrstd="t" o:hrnoshade="t" o:hr="t" fillcolor="#fafafc" stroked="f"/>
         </w:pict>
       </w:r>
     </w:p>
@@ -3851,7 +3851,7 @@
     <w:p>
       <w:r>
         <w:pict w14:anchorId="7E8E0539">
-          <v:rect id="_x0000_i1033" style="width:0;height:0" o:hralign="center" o:hrstd="t" o:hrnoshade="t" o:hr="t" fillcolor="#fafafc" stroked="f"/>
+          <v:rect id="_x0000_i1040" style="width:0;height:0" o:hralign="center" o:hrstd="t" o:hrnoshade="t" o:hr="t" fillcolor="#fafafc" stroked="f"/>
         </w:pict>
       </w:r>
     </w:p>
@@ -4087,6 +4087,821 @@
       <w:r>
         <w:t xml:space="preserve"> Since your app already uses quantum-safe algorithms for encryption, you can ensure that session data is stored securely on the server using quantum-safe encryption.</w:t>
       </w:r>
+    </w:p>
+    <w:p>
+      <w:pPr>
+        <w:ind w:left="360"/>
+      </w:pPr>
+    </w:p>
+    <w:p>
+      <w:pPr>
+        <w:rPr>
+          <w:b/>
+          <w:bCs/>
+          <w:sz w:val="48"/>
+          <w:szCs w:val="48"/>
+          <w:u w:val="single"/>
+        </w:rPr>
+      </w:pPr>
+      <w:r>
+        <w:rPr>
+          <w:b/>
+          <w:bCs/>
+          <w:sz w:val="48"/>
+          <w:szCs w:val="48"/>
+          <w:u w:val="single"/>
+        </w:rPr>
+        <w:t>WHERE ELSE CAN YOU USE (ENCRYPT_DATA</w:t>
+      </w:r>
+    </w:p>
+    <w:p>
+      <w:pPr>
+        <w:rPr>
+          <w:b/>
+          <w:bCs/>
+          <w:sz w:val="48"/>
+          <w:szCs w:val="48"/>
+          <w:u w:val="single"/>
+        </w:rPr>
+      </w:pPr>
+      <w:r>
+        <w:rPr>
+          <w:b/>
+          <w:bCs/>
+          <w:sz w:val="48"/>
+          <w:szCs w:val="48"/>
+          <w:u w:val="single"/>
+        </w:rPr>
+        <w:t>AND DECRYPT_DATA?</w:t>
+      </w:r>
+    </w:p>
+    <w:p>
+      <w:pPr>
+        <w:rPr>
+          <w:b/>
+          <w:bCs/>
+        </w:rPr>
+      </w:pPr>
+      <w:r>
+        <w:rPr>
+          <w:b/>
+          <w:bCs/>
+        </w:rPr>
+        <w:t>1. Securing Database Entries</w:t>
+      </w:r>
+    </w:p>
+    <w:p>
+      <w:pPr>
+        <w:ind w:left="360"/>
+      </w:pPr>
+      <w:r>
+        <w:t>You can encrypt sensitive data before storing it in the database. For example:</w:t>
+      </w:r>
+    </w:p>
+    <w:p>
+      <w:pPr>
+        <w:numPr>
+          <w:ilvl w:val="0"/>
+          <w:numId w:val="34"/>
+        </w:numPr>
+      </w:pPr>
+      <w:r>
+        <w:t xml:space="preserve">Password </w:t>
+      </w:r>
+      <w:proofErr w:type="gramStart"/>
+      <w:r>
+        <w:t>Hashes :</w:t>
+      </w:r>
+      <w:proofErr w:type="gramEnd"/>
+      <w:r>
+        <w:t xml:space="preserve"> While passwords are already hashed, you can encrypt the hashes for an additional layer of security.</w:t>
+      </w:r>
+    </w:p>
+    <w:p>
+      <w:pPr>
+        <w:numPr>
+          <w:ilvl w:val="0"/>
+          <w:numId w:val="34"/>
+        </w:numPr>
+      </w:pPr>
+      <w:proofErr w:type="gramStart"/>
+      <w:r>
+        <w:t>Messages :</w:t>
+      </w:r>
+      <w:proofErr w:type="gramEnd"/>
+      <w:r>
+        <w:t xml:space="preserve"> If your application stores private messages, you can encrypt them using </w:t>
+      </w:r>
+      <w:proofErr w:type="spellStart"/>
+      <w:r>
+        <w:rPr>
+          <w:b/>
+          <w:bCs/>
+        </w:rPr>
+        <w:t>encrypt_data</w:t>
+      </w:r>
+      <w:proofErr w:type="spellEnd"/>
+      <w:r>
+        <w:t xml:space="preserve"> before saving them to the database.</w:t>
+      </w:r>
+    </w:p>
+    <w:p>
+      <w:pPr>
+        <w:ind w:left="360"/>
+        <w:rPr>
+          <w:b/>
+          <w:bCs/>
+        </w:rPr>
+      </w:pPr>
+      <w:r>
+        <w:rPr>
+          <w:b/>
+          <w:bCs/>
+        </w:rPr>
+        <w:t>2. Protecting API Responses</w:t>
+      </w:r>
+    </w:p>
+    <w:p>
+      <w:pPr>
+        <w:ind w:left="360"/>
+      </w:pPr>
+      <w:r>
+        <w:t>If your backend sends sensitive data to the frontend (e.g., user profiles), you can encrypt the response payload.</w:t>
+      </w:r>
+    </w:p>
+    <w:p>
+      <w:pPr>
+        <w:ind w:left="360"/>
+      </w:pPr>
+    </w:p>
+    <w:p>
+      <w:pPr>
+        <w:ind w:left="360"/>
+        <w:rPr>
+          <w:b/>
+          <w:bCs/>
+        </w:rPr>
+      </w:pPr>
+      <w:r>
+        <w:rPr>
+          <w:b/>
+          <w:bCs/>
+        </w:rPr>
+        <w:lastRenderedPageBreak/>
+        <w:t>3. Token-Based Authentication</w:t>
+      </w:r>
+    </w:p>
+    <w:p>
+      <w:pPr>
+        <w:ind w:left="360"/>
+      </w:pPr>
+      <w:r>
+        <w:t xml:space="preserve">For token-based authentication (e.g., JWT), you can encrypt the token payload using </w:t>
+      </w:r>
+      <w:proofErr w:type="spellStart"/>
+      <w:r>
+        <w:rPr>
+          <w:b/>
+          <w:bCs/>
+        </w:rPr>
+        <w:t>encrypt_data</w:t>
+      </w:r>
+      <w:proofErr w:type="spellEnd"/>
+      <w:r>
+        <w:t xml:space="preserve"> to add an extra layer of security.</w:t>
+      </w:r>
+      <w:r>
+        <w:pict w14:anchorId="23692634">
+          <v:rect id="_x0000_i1041" style="width:0;height:0" o:hralign="center" o:hrstd="t" o:hrnoshade="t" o:hr="t" fillcolor="#fafafc" stroked="f"/>
+        </w:pict>
+      </w:r>
+    </w:p>
+    <w:p>
+      <w:pPr>
+        <w:ind w:left="360"/>
+        <w:rPr>
+          <w:b/>
+          <w:bCs/>
+        </w:rPr>
+      </w:pPr>
+      <w:r>
+        <w:rPr>
+          <w:b/>
+          <w:bCs/>
+        </w:rPr>
+        <w:t xml:space="preserve">Benefits of Using </w:t>
+      </w:r>
+      <w:proofErr w:type="spellStart"/>
+      <w:r>
+        <w:rPr>
+          <w:b/>
+          <w:bCs/>
+        </w:rPr>
+        <w:t>encrypt_data</w:t>
+      </w:r>
+      <w:proofErr w:type="spellEnd"/>
+      <w:r>
+        <w:rPr>
+          <w:b/>
+          <w:bCs/>
+        </w:rPr>
+        <w:t xml:space="preserve"> and </w:t>
+      </w:r>
+      <w:proofErr w:type="spellStart"/>
+      <w:r>
+        <w:rPr>
+          <w:b/>
+          <w:bCs/>
+        </w:rPr>
+        <w:t>decrypt_data</w:t>
+      </w:r>
+      <w:proofErr w:type="spellEnd"/>
+    </w:p>
+    <w:p>
+      <w:pPr>
+        <w:numPr>
+          <w:ilvl w:val="0"/>
+          <w:numId w:val="35"/>
+        </w:numPr>
+      </w:pPr>
+      <w:r>
+        <w:t xml:space="preserve">Quantum-Safe </w:t>
+      </w:r>
+      <w:proofErr w:type="gramStart"/>
+      <w:r>
+        <w:t>Security :</w:t>
+      </w:r>
+      <w:proofErr w:type="gramEnd"/>
+    </w:p>
+    <w:p>
+      <w:pPr>
+        <w:numPr>
+          <w:ilvl w:val="1"/>
+          <w:numId w:val="35"/>
+        </w:numPr>
+      </w:pPr>
+      <w:r>
+        <w:t>The combination of Kyber (for key exchange) and AES (for encryption) ensures that the data is secure against quantum attacks.</w:t>
+      </w:r>
+    </w:p>
+    <w:p>
+      <w:pPr>
+        <w:numPr>
+          <w:ilvl w:val="0"/>
+          <w:numId w:val="35"/>
+        </w:numPr>
+      </w:pPr>
+      <w:proofErr w:type="gramStart"/>
+      <w:r>
+        <w:t>Modularity :</w:t>
+      </w:r>
+      <w:proofErr w:type="gramEnd"/>
+    </w:p>
+    <w:p>
+      <w:pPr>
+        <w:numPr>
+          <w:ilvl w:val="1"/>
+          <w:numId w:val="35"/>
+        </w:numPr>
+      </w:pPr>
+      <w:r>
+        <w:t>These functions are reusable across different parts of your application (e.g., session management, database encryption, API responses).</w:t>
+      </w:r>
+    </w:p>
+    <w:p>
+      <w:pPr>
+        <w:numPr>
+          <w:ilvl w:val="0"/>
+          <w:numId w:val="35"/>
+        </w:numPr>
+      </w:pPr>
+      <w:r>
+        <w:t xml:space="preserve">Ease of </w:t>
+      </w:r>
+      <w:proofErr w:type="gramStart"/>
+      <w:r>
+        <w:t>Integration :</w:t>
+      </w:r>
+      <w:proofErr w:type="gramEnd"/>
+    </w:p>
+    <w:p>
+      <w:pPr>
+        <w:numPr>
+          <w:ilvl w:val="1"/>
+          <w:numId w:val="35"/>
+        </w:numPr>
+      </w:pPr>
+      <w:r>
+        <w:t xml:space="preserve">By centralizing encryption and decryption logic in </w:t>
+      </w:r>
+      <w:r>
+        <w:rPr>
+          <w:b/>
+          <w:bCs/>
+        </w:rPr>
+        <w:t>utils/helpers.py</w:t>
+      </w:r>
+      <w:r>
+        <w:t>, you can easily update or replace the algorithms without affecting the rest of the codebase.</w:t>
+      </w:r>
+    </w:p>
+    <w:p/>
+    <w:p>
+      <w:pPr>
+        <w:rPr>
+          <w:b/>
+          <w:bCs/>
+          <w:sz w:val="48"/>
+          <w:szCs w:val="48"/>
+          <w:u w:val="single"/>
+        </w:rPr>
+      </w:pPr>
+      <w:r>
+        <w:rPr>
+          <w:b/>
+          <w:bCs/>
+          <w:sz w:val="48"/>
+          <w:szCs w:val="48"/>
+          <w:u w:val="single"/>
+        </w:rPr>
+        <w:t>HOW KYBER512 AND AES WORK TOGETHER</w:t>
+      </w:r>
+    </w:p>
+    <w:p>
+      <w:pPr>
+        <w:numPr>
+          <w:ilvl w:val="0"/>
+          <w:numId w:val="36"/>
+        </w:numPr>
+      </w:pPr>
+      <w:r>
+        <w:t>Kyber512 (Post-Quantum Key Encapsulation Mechanism - KEM):</w:t>
+      </w:r>
+    </w:p>
+    <w:p>
+      <w:pPr>
+        <w:numPr>
+          <w:ilvl w:val="1"/>
+          <w:numId w:val="36"/>
+        </w:numPr>
+      </w:pPr>
+      <w:r>
+        <w:t>Kyber512 is a post-quantum key exchange algorithm designed to securely exchange encryption keys between two parties.</w:t>
+      </w:r>
+    </w:p>
+    <w:p>
+      <w:pPr>
+        <w:numPr>
+          <w:ilvl w:val="1"/>
+          <w:numId w:val="36"/>
+        </w:numPr>
+      </w:pPr>
+      <w:r>
+        <w:t>It uses asymmetric encryption principles to generate and share a symmetric key in a way that is resistant to attacks by quantum computers.</w:t>
+      </w:r>
+    </w:p>
+    <w:p>
+      <w:pPr>
+        <w:numPr>
+          <w:ilvl w:val="1"/>
+          <w:numId w:val="36"/>
+        </w:numPr>
+      </w:pPr>
+      <w:r>
+        <w:t>The "512" refers to the security level of the algorithm, which provides a specific amount of cryptographic strength against both classical and quantum attacks.</w:t>
+      </w:r>
+    </w:p>
+    <w:p>
+      <w:pPr>
+        <w:numPr>
+          <w:ilvl w:val="0"/>
+          <w:numId w:val="36"/>
+        </w:numPr>
+      </w:pPr>
+      <w:r>
+        <w:t>AES (Symmetric Encryption):</w:t>
+      </w:r>
+    </w:p>
+    <w:p>
+      <w:pPr>
+        <w:numPr>
+          <w:ilvl w:val="1"/>
+          <w:numId w:val="36"/>
+        </w:numPr>
+      </w:pPr>
+      <w:r>
+        <w:t>Once the symmetric key is securely exchanged using Kyber512, AES (Advanced Encryption Standard) is used for symmetric encryption of the actual data.</w:t>
+      </w:r>
+    </w:p>
+    <w:p>
+      <w:pPr>
+        <w:numPr>
+          <w:ilvl w:val="1"/>
+          <w:numId w:val="36"/>
+        </w:numPr>
+      </w:pPr>
+      <w:r>
+        <w:t>AES is a highly efficient and widely trusted symmetric encryption algorithm. While AES itself is not quantum-safe, the key used for AES encryption is protected by Kyber</w:t>
+      </w:r>
+      <w:proofErr w:type="gramStart"/>
+      <w:r>
+        <w:t>512 ,</w:t>
+      </w:r>
+      <w:proofErr w:type="gramEnd"/>
+      <w:r>
+        <w:t xml:space="preserve"> making the overall system quantum-resistant.</w:t>
+      </w:r>
+    </w:p>
+    <w:p>
+      <w:pPr>
+        <w:numPr>
+          <w:ilvl w:val="0"/>
+          <w:numId w:val="36"/>
+        </w:numPr>
+      </w:pPr>
+      <w:r>
+        <w:lastRenderedPageBreak/>
+        <w:t>Why Combine Kyber512 and AES?</w:t>
+      </w:r>
+    </w:p>
+    <w:p>
+      <w:pPr>
+        <w:numPr>
+          <w:ilvl w:val="1"/>
+          <w:numId w:val="36"/>
+        </w:numPr>
+      </w:pPr>
+      <w:r>
+        <w:t>Asymmetric encryption (like Kyber512) is computationally expensive and slower compared to symmetric encryption. Therefore, it is typically used only for securely exchanging keys.</w:t>
+      </w:r>
+    </w:p>
+    <w:p>
+      <w:pPr>
+        <w:numPr>
+          <w:ilvl w:val="1"/>
+          <w:numId w:val="36"/>
+        </w:numPr>
+      </w:pPr>
+      <w:r>
+        <w:t>Symmetric encryption (like AES) is much faster and more efficient for encrypting large amounts of data.</w:t>
+      </w:r>
+    </w:p>
+    <w:p>
+      <w:pPr>
+        <w:numPr>
+          <w:ilvl w:val="1"/>
+          <w:numId w:val="36"/>
+        </w:numPr>
+      </w:pPr>
+      <w:r>
+        <w:t xml:space="preserve">By combining Kyber512 (for secure key exchange) with AES (for data encryption), you get the best of both worlds: quantum-resistant key exchange and efficient data </w:t>
+      </w:r>
+      <w:proofErr w:type="gramStart"/>
+      <w:r>
+        <w:t>encryption .</w:t>
+      </w:r>
+      <w:proofErr w:type="gramEnd"/>
+    </w:p>
+    <w:p>
+      <w:pPr>
+        <w:numPr>
+          <w:ilvl w:val="0"/>
+          <w:numId w:val="36"/>
+        </w:numPr>
+      </w:pPr>
+      <w:r>
+        <w:t>Quantum Resistance of the System:</w:t>
+      </w:r>
+    </w:p>
+    <w:p>
+      <w:pPr>
+        <w:numPr>
+          <w:ilvl w:val="1"/>
+          <w:numId w:val="36"/>
+        </w:numPr>
+      </w:pPr>
+      <w:r>
+        <w:t>The security of the entire system depends on the strength of both components:</w:t>
+      </w:r>
+    </w:p>
+    <w:p>
+      <w:pPr>
+        <w:numPr>
+          <w:ilvl w:val="2"/>
+          <w:numId w:val="36"/>
+        </w:numPr>
+      </w:pPr>
+      <w:r>
+        <w:t>Kyber512 ensures that the symmetric key is exchanged securely, even against quantum computer attacks.</w:t>
+      </w:r>
+    </w:p>
+    <w:p>
+      <w:pPr>
+        <w:numPr>
+          <w:ilvl w:val="2"/>
+          <w:numId w:val="36"/>
+        </w:numPr>
+      </w:pPr>
+      <w:r>
+        <w:t>AES ensures that the actual data is encrypted efficiently and securely using the symmetric key.</w:t>
+      </w:r>
+    </w:p>
+    <w:p>
+      <w:pPr>
+        <w:numPr>
+          <w:ilvl w:val="1"/>
+          <w:numId w:val="36"/>
+        </w:numPr>
+      </w:pPr>
+      <w:r>
+        <w:t>Since the symmetric key is protected by Kyber512, the system as a whole is considered quantum-</w:t>
+      </w:r>
+      <w:proofErr w:type="gramStart"/>
+      <w:r>
+        <w:t>resistant .</w:t>
+      </w:r>
+      <w:proofErr w:type="gramEnd"/>
+    </w:p>
+    <w:p>
+      <w:r>
+        <w:pict w14:anchorId="02C582D8">
+          <v:rect id="_x0000_i1060" style="width:0;height:0" o:hralign="center" o:hrstd="t" o:hrnoshade="t" o:hr="t" fillcolor="#fafafc" stroked="f"/>
+        </w:pict>
+      </w:r>
+    </w:p>
+    <w:p>
+      <w:pPr>
+        <w:rPr>
+          <w:b/>
+          <w:bCs/>
+        </w:rPr>
+      </w:pPr>
+      <w:r>
+        <w:rPr>
+          <w:b/>
+          <w:bCs/>
+        </w:rPr>
+        <w:t>Why This Combination Works Against Quantum Computers</w:t>
+      </w:r>
+    </w:p>
+    <w:p>
+      <w:pPr>
+        <w:numPr>
+          <w:ilvl w:val="0"/>
+          <w:numId w:val="37"/>
+        </w:numPr>
+      </w:pPr>
+      <w:r>
+        <w:t>Classical Algorithms (e.g., RSA, ECC):</w:t>
+      </w:r>
+    </w:p>
+    <w:p>
+      <w:pPr>
+        <w:numPr>
+          <w:ilvl w:val="1"/>
+          <w:numId w:val="37"/>
+        </w:numPr>
+      </w:pPr>
+      <w:r>
+        <w:t>Traditional asymmetric encryption algorithms like RSA or ECC rely on mathematical problems (e.g., factoring large numbers or solving elliptic curve discrete logarithms) that can be broken by quantum computers using Shor's algorithm.</w:t>
+      </w:r>
+    </w:p>
+    <w:p>
+      <w:pPr>
+        <w:numPr>
+          <w:ilvl w:val="1"/>
+          <w:numId w:val="37"/>
+        </w:numPr>
+      </w:pPr>
+      <w:r>
+        <w:t>This makes traditional key exchange mechanisms vulnerable to quantum attacks.</w:t>
+      </w:r>
+    </w:p>
+    <w:p>
+      <w:pPr>
+        <w:numPr>
+          <w:ilvl w:val="0"/>
+          <w:numId w:val="37"/>
+        </w:numPr>
+      </w:pPr>
+      <w:r>
+        <w:t>Post-Quantum Algorithms (e.g., Kyber512):</w:t>
+      </w:r>
+    </w:p>
+    <w:p>
+      <w:pPr>
+        <w:numPr>
+          <w:ilvl w:val="1"/>
+          <w:numId w:val="37"/>
+        </w:numPr>
+      </w:pPr>
+      <w:r>
+        <w:t>Post-quantum algorithms like Kyber512 are designed to resist attacks from quantum computers. They rely on mathematical problems (e.g., lattice-based cryptography) that are believed to be hard for both classical and quantum computers to solve.</w:t>
+      </w:r>
+    </w:p>
+    <w:p>
+      <w:pPr>
+        <w:numPr>
+          <w:ilvl w:val="1"/>
+          <w:numId w:val="37"/>
+        </w:numPr>
+      </w:pPr>
+      <w:r>
+        <w:lastRenderedPageBreak/>
+        <w:t>By using Kyber512 to exchange the symmetric key, the system avoids the vulnerabilities of traditional asymmetric encryption.</w:t>
+      </w:r>
+    </w:p>
+    <w:p>
+      <w:pPr>
+        <w:numPr>
+          <w:ilvl w:val="0"/>
+          <w:numId w:val="37"/>
+        </w:numPr>
+      </w:pPr>
+      <w:r>
+        <w:t>AES and Quantum Computers:</w:t>
+      </w:r>
+    </w:p>
+    <w:p>
+      <w:pPr>
+        <w:numPr>
+          <w:ilvl w:val="1"/>
+          <w:numId w:val="37"/>
+        </w:numPr>
+      </w:pPr>
+      <w:r>
+        <w:t>While AES itself is not quantum-safe, its vulnerability to quantum attacks depends on the key size:</w:t>
+      </w:r>
+    </w:p>
+    <w:p>
+      <w:pPr>
+        <w:numPr>
+          <w:ilvl w:val="2"/>
+          <w:numId w:val="37"/>
+        </w:numPr>
+      </w:pPr>
+      <w:r>
+        <w:t xml:space="preserve">A 128-bit AES key could theoretically be broken by Grover's algorithm on a quantum computer, reducing its security to an effective 64 </w:t>
+      </w:r>
+      <w:proofErr w:type="gramStart"/>
+      <w:r>
+        <w:t>bits .</w:t>
+      </w:r>
+      <w:proofErr w:type="gramEnd"/>
+    </w:p>
+    <w:p>
+      <w:pPr>
+        <w:numPr>
+          <w:ilvl w:val="2"/>
+          <w:numId w:val="37"/>
+        </w:numPr>
+      </w:pPr>
+      <w:r>
+        <w:t>A 256-bit AES key remains secure even against Grover's algorithm, as it would still require an astronomical amount of computational power to break.</w:t>
+      </w:r>
+    </w:p>
+    <w:p>
+      <w:pPr>
+        <w:numPr>
+          <w:ilvl w:val="1"/>
+          <w:numId w:val="37"/>
+        </w:numPr>
+      </w:pPr>
+      <w:r>
+        <w:t>In practice, when combined with a quantum-safe key exchange mechanism like Kyber512, AES-256 is considered secure against quantum attacks.</w:t>
+      </w:r>
+    </w:p>
+    <w:p>
+      <w:r>
+        <w:pict w14:anchorId="6E395682">
+          <v:rect id="_x0000_i1061" style="width:0;height:0" o:hralign="center" o:hrstd="t" o:hrnoshade="t" o:hr="t" fillcolor="#fafafc" stroked="f"/>
+        </w:pict>
+      </w:r>
+    </w:p>
+    <w:p>
+      <w:pPr>
+        <w:rPr>
+          <w:b/>
+          <w:bCs/>
+        </w:rPr>
+      </w:pPr>
+      <w:r>
+        <w:rPr>
+          <w:b/>
+          <w:bCs/>
+        </w:rPr>
+        <w:t>Summary of Your Assumption</w:t>
+      </w:r>
+    </w:p>
+    <w:p>
+      <w:r>
+        <w:t>Your assumption is correct:</w:t>
+      </w:r>
+    </w:p>
+    <w:p>
+      <w:pPr>
+        <w:numPr>
+          <w:ilvl w:val="0"/>
+          <w:numId w:val="38"/>
+        </w:numPr>
+      </w:pPr>
+      <w:r>
+        <w:t>Kyber512 is used to securely exchange the symmetric encryption key, protecting it from quantum attacks.</w:t>
+      </w:r>
+    </w:p>
+    <w:p>
+      <w:pPr>
+        <w:numPr>
+          <w:ilvl w:val="0"/>
+          <w:numId w:val="38"/>
+        </w:numPr>
+      </w:pPr>
+      <w:r>
+        <w:t>AES is used to encrypt the actual data, leveraging the securely exchanged key.</w:t>
+      </w:r>
+    </w:p>
+    <w:p>
+      <w:pPr>
+        <w:numPr>
+          <w:ilvl w:val="0"/>
+          <w:numId w:val="38"/>
+        </w:numPr>
+      </w:pPr>
+      <w:r>
+        <w:t>Together, this combination ensures that the system is quantum-</w:t>
+      </w:r>
+      <w:proofErr w:type="gramStart"/>
+      <w:r>
+        <w:t>resistant ,</w:t>
+      </w:r>
+      <w:proofErr w:type="gramEnd"/>
+      <w:r>
+        <w:t xml:space="preserve"> as the key exchange is protected by a post-quantum algorithm, and the data encryption uses a sufficiently strong symmetric algorithm.</w:t>
+      </w:r>
+    </w:p>
+    <w:p>
+      <w:r>
+        <w:t>However, it’s important to note:</w:t>
+      </w:r>
+    </w:p>
+    <w:p>
+      <w:pPr>
+        <w:numPr>
+          <w:ilvl w:val="0"/>
+          <w:numId w:val="39"/>
+        </w:numPr>
+      </w:pPr>
+      <w:r>
+        <w:t>The security of the system also depends on proper implementation and configuration (e.g., using strong key sizes, avoiding side-channel attacks, etc.).</w:t>
+      </w:r>
+    </w:p>
+    <w:p>
+      <w:pPr>
+        <w:numPr>
+          <w:ilvl w:val="0"/>
+          <w:numId w:val="39"/>
+        </w:numPr>
+      </w:pPr>
+      <w:r>
+        <w:t>Always use AES-256 (not AES-128) in a quantum-safe system to ensure resistance against Grover's algorithm.</w:t>
+      </w:r>
+    </w:p>
+    <w:p>
+      <w:r>
+        <w:pict w14:anchorId="28B8A25B">
+          <v:rect id="_x0000_i1062" style="width:0;height:0" o:hralign="center" o:hrstd="t" o:hrnoshade="t" o:hr="t" fillcolor="#fafafc" stroked="f"/>
+        </w:pict>
+      </w:r>
+    </w:p>
+    <w:p>
+      <w:pPr>
+        <w:rPr>
+          <w:b/>
+          <w:bCs/>
+        </w:rPr>
+      </w:pPr>
+      <w:r>
+        <w:rPr>
+          <w:b/>
+          <w:bCs/>
+        </w:rPr>
+        <w:t>Final Note</w:t>
+      </w:r>
+    </w:p>
+    <w:p>
+      <w:r>
+        <w:t xml:space="preserve">This hybrid approach (combining post-quantum key exchange with classical symmetric encryption) is currently the recommended strategy for transitioning to quantum-safe </w:t>
+      </w:r>
+      <w:r>
+        <w:lastRenderedPageBreak/>
+        <w:t>cryptography. It balances the need for quantum resistance with the efficiency and practicality of existing cryptographic tools.</w:t>
+      </w:r>
+    </w:p>
+    <w:p/>
+    <w:p>
+      <w:pPr>
+        <w:ind w:left="360"/>
+      </w:pPr>
     </w:p>
     <w:p/>
     <w:p/>
@@ -4222,6 +5037,155 @@
     </w:lvl>
   </w:abstractNum>
   <w:abstractNum w:abstractNumId="1" w15:restartNumberingAfterBreak="0">
+    <w:nsid w:val="00BB40AF"/>
+    <w:multiLevelType w:val="multilevel"/>
+    <w:tmpl w:val="97144550"/>
+    <w:lvl w:ilvl="0">
+      <w:start w:val="1"/>
+      <w:numFmt w:val="bullet"/>
+      <w:lvlText w:val=""/>
+      <w:lvlJc w:val="left"/>
+      <w:pPr>
+        <w:tabs>
+          <w:tab w:val="num" w:pos="720"/>
+        </w:tabs>
+        <w:ind w:left="720" w:hanging="360"/>
+      </w:pPr>
+      <w:rPr>
+        <w:rFonts w:ascii="Symbol" w:hAnsi="Symbol" w:hint="default"/>
+        <w:sz w:val="20"/>
+      </w:rPr>
+    </w:lvl>
+    <w:lvl w:ilvl="1" w:tentative="1">
+      <w:start w:val="1"/>
+      <w:numFmt w:val="bullet"/>
+      <w:lvlText w:val=""/>
+      <w:lvlJc w:val="left"/>
+      <w:pPr>
+        <w:tabs>
+          <w:tab w:val="num" w:pos="1440"/>
+        </w:tabs>
+        <w:ind w:left="1440" w:hanging="360"/>
+      </w:pPr>
+      <w:rPr>
+        <w:rFonts w:ascii="Symbol" w:hAnsi="Symbol" w:hint="default"/>
+        <w:sz w:val="20"/>
+      </w:rPr>
+    </w:lvl>
+    <w:lvl w:ilvl="2" w:tentative="1">
+      <w:start w:val="1"/>
+      <w:numFmt w:val="bullet"/>
+      <w:lvlText w:val=""/>
+      <w:lvlJc w:val="left"/>
+      <w:pPr>
+        <w:tabs>
+          <w:tab w:val="num" w:pos="2160"/>
+        </w:tabs>
+        <w:ind w:left="2160" w:hanging="360"/>
+      </w:pPr>
+      <w:rPr>
+        <w:rFonts w:ascii="Symbol" w:hAnsi="Symbol" w:hint="default"/>
+        <w:sz w:val="20"/>
+      </w:rPr>
+    </w:lvl>
+    <w:lvl w:ilvl="3" w:tentative="1">
+      <w:start w:val="1"/>
+      <w:numFmt w:val="bullet"/>
+      <w:lvlText w:val=""/>
+      <w:lvlJc w:val="left"/>
+      <w:pPr>
+        <w:tabs>
+          <w:tab w:val="num" w:pos="2880"/>
+        </w:tabs>
+        <w:ind w:left="2880" w:hanging="360"/>
+      </w:pPr>
+      <w:rPr>
+        <w:rFonts w:ascii="Symbol" w:hAnsi="Symbol" w:hint="default"/>
+        <w:sz w:val="20"/>
+      </w:rPr>
+    </w:lvl>
+    <w:lvl w:ilvl="4" w:tentative="1">
+      <w:start w:val="1"/>
+      <w:numFmt w:val="bullet"/>
+      <w:lvlText w:val=""/>
+      <w:lvlJc w:val="left"/>
+      <w:pPr>
+        <w:tabs>
+          <w:tab w:val="num" w:pos="3600"/>
+        </w:tabs>
+        <w:ind w:left="3600" w:hanging="360"/>
+      </w:pPr>
+      <w:rPr>
+        <w:rFonts w:ascii="Symbol" w:hAnsi="Symbol" w:hint="default"/>
+        <w:sz w:val="20"/>
+      </w:rPr>
+    </w:lvl>
+    <w:lvl w:ilvl="5" w:tentative="1">
+      <w:start w:val="1"/>
+      <w:numFmt w:val="bullet"/>
+      <w:lvlText w:val=""/>
+      <w:lvlJc w:val="left"/>
+      <w:pPr>
+        <w:tabs>
+          <w:tab w:val="num" w:pos="4320"/>
+        </w:tabs>
+        <w:ind w:left="4320" w:hanging="360"/>
+      </w:pPr>
+      <w:rPr>
+        <w:rFonts w:ascii="Symbol" w:hAnsi="Symbol" w:hint="default"/>
+        <w:sz w:val="20"/>
+      </w:rPr>
+    </w:lvl>
+    <w:lvl w:ilvl="6" w:tentative="1">
+      <w:start w:val="1"/>
+      <w:numFmt w:val="bullet"/>
+      <w:lvlText w:val=""/>
+      <w:lvlJc w:val="left"/>
+      <w:pPr>
+        <w:tabs>
+          <w:tab w:val="num" w:pos="5040"/>
+        </w:tabs>
+        <w:ind w:left="5040" w:hanging="360"/>
+      </w:pPr>
+      <w:rPr>
+        <w:rFonts w:ascii="Symbol" w:hAnsi="Symbol" w:hint="default"/>
+        <w:sz w:val="20"/>
+      </w:rPr>
+    </w:lvl>
+    <w:lvl w:ilvl="7" w:tentative="1">
+      <w:start w:val="1"/>
+      <w:numFmt w:val="bullet"/>
+      <w:lvlText w:val=""/>
+      <w:lvlJc w:val="left"/>
+      <w:pPr>
+        <w:tabs>
+          <w:tab w:val="num" w:pos="5760"/>
+        </w:tabs>
+        <w:ind w:left="5760" w:hanging="360"/>
+      </w:pPr>
+      <w:rPr>
+        <w:rFonts w:ascii="Symbol" w:hAnsi="Symbol" w:hint="default"/>
+        <w:sz w:val="20"/>
+      </w:rPr>
+    </w:lvl>
+    <w:lvl w:ilvl="8" w:tentative="1">
+      <w:start w:val="1"/>
+      <w:numFmt w:val="bullet"/>
+      <w:lvlText w:val=""/>
+      <w:lvlJc w:val="left"/>
+      <w:pPr>
+        <w:tabs>
+          <w:tab w:val="num" w:pos="6480"/>
+        </w:tabs>
+        <w:ind w:left="6480" w:hanging="360"/>
+      </w:pPr>
+      <w:rPr>
+        <w:rFonts w:ascii="Symbol" w:hAnsi="Symbol" w:hint="default"/>
+        <w:sz w:val="20"/>
+      </w:rPr>
+    </w:lvl>
+  </w:abstractNum>
+  <w:abstractNum w:abstractNumId="2" w15:restartNumberingAfterBreak="0">
     <w:nsid w:val="03D06DCD"/>
     <w:multiLevelType w:val="multilevel"/>
     <w:tmpl w:val="3C6EC90E"/>
@@ -4370,7 +5334,7 @@
       </w:rPr>
     </w:lvl>
   </w:abstractNum>
-  <w:abstractNum w:abstractNumId="2" w15:restartNumberingAfterBreak="0">
+  <w:abstractNum w:abstractNumId="3" w15:restartNumberingAfterBreak="0">
     <w:nsid w:val="054272B2"/>
     <w:multiLevelType w:val="multilevel"/>
     <w:tmpl w:val="B728EAC4"/>
@@ -4519,7 +5483,7 @@
       </w:rPr>
     </w:lvl>
   </w:abstractNum>
-  <w:abstractNum w:abstractNumId="3" w15:restartNumberingAfterBreak="0">
+  <w:abstractNum w:abstractNumId="4" w15:restartNumberingAfterBreak="0">
     <w:nsid w:val="0A657997"/>
     <w:multiLevelType w:val="multilevel"/>
     <w:tmpl w:val="D53043C6"/>
@@ -4668,7 +5632,7 @@
       </w:rPr>
     </w:lvl>
   </w:abstractNum>
-  <w:abstractNum w:abstractNumId="4" w15:restartNumberingAfterBreak="0">
+  <w:abstractNum w:abstractNumId="5" w15:restartNumberingAfterBreak="0">
     <w:nsid w:val="0C2A61FE"/>
     <w:multiLevelType w:val="multilevel"/>
     <w:tmpl w:val="5638335C"/>
@@ -4817,7 +5781,7 @@
       </w:rPr>
     </w:lvl>
   </w:abstractNum>
-  <w:abstractNum w:abstractNumId="5" w15:restartNumberingAfterBreak="0">
+  <w:abstractNum w:abstractNumId="6" w15:restartNumberingAfterBreak="0">
     <w:nsid w:val="0E7607A0"/>
     <w:multiLevelType w:val="multilevel"/>
     <w:tmpl w:val="88A82A8E"/>
@@ -4966,7 +5930,7 @@
       </w:rPr>
     </w:lvl>
   </w:abstractNum>
-  <w:abstractNum w:abstractNumId="6" w15:restartNumberingAfterBreak="0">
+  <w:abstractNum w:abstractNumId="7" w15:restartNumberingAfterBreak="0">
     <w:nsid w:val="10763467"/>
     <w:multiLevelType w:val="multilevel"/>
     <w:tmpl w:val="05D6315C"/>
@@ -5115,7 +6079,7 @@
       </w:rPr>
     </w:lvl>
   </w:abstractNum>
-  <w:abstractNum w:abstractNumId="7" w15:restartNumberingAfterBreak="0">
+  <w:abstractNum w:abstractNumId="8" w15:restartNumberingAfterBreak="0">
     <w:nsid w:val="115E0028"/>
     <w:multiLevelType w:val="multilevel"/>
     <w:tmpl w:val="3DBCABD4"/>
@@ -5232,7 +6196,7 @@
       </w:pPr>
     </w:lvl>
   </w:abstractNum>
-  <w:abstractNum w:abstractNumId="8" w15:restartNumberingAfterBreak="0">
+  <w:abstractNum w:abstractNumId="9" w15:restartNumberingAfterBreak="0">
     <w:nsid w:val="142B5B4C"/>
     <w:multiLevelType w:val="multilevel"/>
     <w:tmpl w:val="557E4370"/>
@@ -5381,7 +6345,7 @@
       </w:rPr>
     </w:lvl>
   </w:abstractNum>
-  <w:abstractNum w:abstractNumId="9" w15:restartNumberingAfterBreak="0">
+  <w:abstractNum w:abstractNumId="10" w15:restartNumberingAfterBreak="0">
     <w:nsid w:val="167D6BAE"/>
     <w:multiLevelType w:val="multilevel"/>
     <w:tmpl w:val="8A509126"/>
@@ -5530,7 +6494,7 @@
       </w:rPr>
     </w:lvl>
   </w:abstractNum>
-  <w:abstractNum w:abstractNumId="10" w15:restartNumberingAfterBreak="0">
+  <w:abstractNum w:abstractNumId="11" w15:restartNumberingAfterBreak="0">
     <w:nsid w:val="17E60EA5"/>
     <w:multiLevelType w:val="multilevel"/>
     <w:tmpl w:val="FD067998"/>
@@ -5679,7 +6643,7 @@
       </w:rPr>
     </w:lvl>
   </w:abstractNum>
-  <w:abstractNum w:abstractNumId="11" w15:restartNumberingAfterBreak="0">
+  <w:abstractNum w:abstractNumId="12" w15:restartNumberingAfterBreak="0">
     <w:nsid w:val="18C57038"/>
     <w:multiLevelType w:val="multilevel"/>
     <w:tmpl w:val="E2FEBA86"/>
@@ -5828,7 +6792,7 @@
       </w:rPr>
     </w:lvl>
   </w:abstractNum>
-  <w:abstractNum w:abstractNumId="12" w15:restartNumberingAfterBreak="0">
+  <w:abstractNum w:abstractNumId="13" w15:restartNumberingAfterBreak="0">
     <w:nsid w:val="1C312EBD"/>
     <w:multiLevelType w:val="multilevel"/>
     <w:tmpl w:val="94DE9E76"/>
@@ -5977,7 +6941,273 @@
       </w:rPr>
     </w:lvl>
   </w:abstractNum>
-  <w:abstractNum w:abstractNumId="13" w15:restartNumberingAfterBreak="0">
+  <w:abstractNum w:abstractNumId="14" w15:restartNumberingAfterBreak="0">
+    <w:nsid w:val="1D933DB5"/>
+    <w:multiLevelType w:val="multilevel"/>
+    <w:tmpl w:val="34D68840"/>
+    <w:lvl w:ilvl="0">
+      <w:start w:val="1"/>
+      <w:numFmt w:val="decimal"/>
+      <w:lvlText w:val="%1."/>
+      <w:lvlJc w:val="left"/>
+      <w:pPr>
+        <w:tabs>
+          <w:tab w:val="num" w:pos="720"/>
+        </w:tabs>
+        <w:ind w:left="720" w:hanging="360"/>
+      </w:pPr>
+    </w:lvl>
+    <w:lvl w:ilvl="1">
+      <w:start w:val="1"/>
+      <w:numFmt w:val="bullet"/>
+      <w:lvlText w:val=""/>
+      <w:lvlJc w:val="left"/>
+      <w:pPr>
+        <w:tabs>
+          <w:tab w:val="num" w:pos="1440"/>
+        </w:tabs>
+        <w:ind w:left="1440" w:hanging="360"/>
+      </w:pPr>
+      <w:rPr>
+        <w:rFonts w:ascii="Symbol" w:hAnsi="Symbol" w:hint="default"/>
+        <w:sz w:val="20"/>
+      </w:rPr>
+    </w:lvl>
+    <w:lvl w:ilvl="2" w:tentative="1">
+      <w:start w:val="1"/>
+      <w:numFmt w:val="decimal"/>
+      <w:lvlText w:val="%3."/>
+      <w:lvlJc w:val="left"/>
+      <w:pPr>
+        <w:tabs>
+          <w:tab w:val="num" w:pos="2160"/>
+        </w:tabs>
+        <w:ind w:left="2160" w:hanging="360"/>
+      </w:pPr>
+    </w:lvl>
+    <w:lvl w:ilvl="3" w:tentative="1">
+      <w:start w:val="1"/>
+      <w:numFmt w:val="decimal"/>
+      <w:lvlText w:val="%4."/>
+      <w:lvlJc w:val="left"/>
+      <w:pPr>
+        <w:tabs>
+          <w:tab w:val="num" w:pos="2880"/>
+        </w:tabs>
+        <w:ind w:left="2880" w:hanging="360"/>
+      </w:pPr>
+    </w:lvl>
+    <w:lvl w:ilvl="4" w:tentative="1">
+      <w:start w:val="1"/>
+      <w:numFmt w:val="decimal"/>
+      <w:lvlText w:val="%5."/>
+      <w:lvlJc w:val="left"/>
+      <w:pPr>
+        <w:tabs>
+          <w:tab w:val="num" w:pos="3600"/>
+        </w:tabs>
+        <w:ind w:left="3600" w:hanging="360"/>
+      </w:pPr>
+    </w:lvl>
+    <w:lvl w:ilvl="5" w:tentative="1">
+      <w:start w:val="1"/>
+      <w:numFmt w:val="decimal"/>
+      <w:lvlText w:val="%6."/>
+      <w:lvlJc w:val="left"/>
+      <w:pPr>
+        <w:tabs>
+          <w:tab w:val="num" w:pos="4320"/>
+        </w:tabs>
+        <w:ind w:left="4320" w:hanging="360"/>
+      </w:pPr>
+    </w:lvl>
+    <w:lvl w:ilvl="6" w:tentative="1">
+      <w:start w:val="1"/>
+      <w:numFmt w:val="decimal"/>
+      <w:lvlText w:val="%7."/>
+      <w:lvlJc w:val="left"/>
+      <w:pPr>
+        <w:tabs>
+          <w:tab w:val="num" w:pos="5040"/>
+        </w:tabs>
+        <w:ind w:left="5040" w:hanging="360"/>
+      </w:pPr>
+    </w:lvl>
+    <w:lvl w:ilvl="7" w:tentative="1">
+      <w:start w:val="1"/>
+      <w:numFmt w:val="decimal"/>
+      <w:lvlText w:val="%8."/>
+      <w:lvlJc w:val="left"/>
+      <w:pPr>
+        <w:tabs>
+          <w:tab w:val="num" w:pos="5760"/>
+        </w:tabs>
+        <w:ind w:left="5760" w:hanging="360"/>
+      </w:pPr>
+    </w:lvl>
+    <w:lvl w:ilvl="8" w:tentative="1">
+      <w:start w:val="1"/>
+      <w:numFmt w:val="decimal"/>
+      <w:lvlText w:val="%9."/>
+      <w:lvlJc w:val="left"/>
+      <w:pPr>
+        <w:tabs>
+          <w:tab w:val="num" w:pos="6480"/>
+        </w:tabs>
+        <w:ind w:left="6480" w:hanging="360"/>
+      </w:pPr>
+    </w:lvl>
+  </w:abstractNum>
+  <w:abstractNum w:abstractNumId="15" w15:restartNumberingAfterBreak="0">
+    <w:nsid w:val="2D9E4D2C"/>
+    <w:multiLevelType w:val="multilevel"/>
+    <w:tmpl w:val="C14CF478"/>
+    <w:lvl w:ilvl="0">
+      <w:start w:val="1"/>
+      <w:numFmt w:val="bullet"/>
+      <w:lvlText w:val=""/>
+      <w:lvlJc w:val="left"/>
+      <w:pPr>
+        <w:tabs>
+          <w:tab w:val="num" w:pos="720"/>
+        </w:tabs>
+        <w:ind w:left="720" w:hanging="360"/>
+      </w:pPr>
+      <w:rPr>
+        <w:rFonts w:ascii="Symbol" w:hAnsi="Symbol" w:hint="default"/>
+        <w:sz w:val="20"/>
+      </w:rPr>
+    </w:lvl>
+    <w:lvl w:ilvl="1" w:tentative="1">
+      <w:start w:val="1"/>
+      <w:numFmt w:val="bullet"/>
+      <w:lvlText w:val=""/>
+      <w:lvlJc w:val="left"/>
+      <w:pPr>
+        <w:tabs>
+          <w:tab w:val="num" w:pos="1440"/>
+        </w:tabs>
+        <w:ind w:left="1440" w:hanging="360"/>
+      </w:pPr>
+      <w:rPr>
+        <w:rFonts w:ascii="Symbol" w:hAnsi="Symbol" w:hint="default"/>
+        <w:sz w:val="20"/>
+      </w:rPr>
+    </w:lvl>
+    <w:lvl w:ilvl="2" w:tentative="1">
+      <w:start w:val="1"/>
+      <w:numFmt w:val="bullet"/>
+      <w:lvlText w:val=""/>
+      <w:lvlJc w:val="left"/>
+      <w:pPr>
+        <w:tabs>
+          <w:tab w:val="num" w:pos="2160"/>
+        </w:tabs>
+        <w:ind w:left="2160" w:hanging="360"/>
+      </w:pPr>
+      <w:rPr>
+        <w:rFonts w:ascii="Symbol" w:hAnsi="Symbol" w:hint="default"/>
+        <w:sz w:val="20"/>
+      </w:rPr>
+    </w:lvl>
+    <w:lvl w:ilvl="3" w:tentative="1">
+      <w:start w:val="1"/>
+      <w:numFmt w:val="bullet"/>
+      <w:lvlText w:val=""/>
+      <w:lvlJc w:val="left"/>
+      <w:pPr>
+        <w:tabs>
+          <w:tab w:val="num" w:pos="2880"/>
+        </w:tabs>
+        <w:ind w:left="2880" w:hanging="360"/>
+      </w:pPr>
+      <w:rPr>
+        <w:rFonts w:ascii="Symbol" w:hAnsi="Symbol" w:hint="default"/>
+        <w:sz w:val="20"/>
+      </w:rPr>
+    </w:lvl>
+    <w:lvl w:ilvl="4" w:tentative="1">
+      <w:start w:val="1"/>
+      <w:numFmt w:val="bullet"/>
+      <w:lvlText w:val=""/>
+      <w:lvlJc w:val="left"/>
+      <w:pPr>
+        <w:tabs>
+          <w:tab w:val="num" w:pos="3600"/>
+        </w:tabs>
+        <w:ind w:left="3600" w:hanging="360"/>
+      </w:pPr>
+      <w:rPr>
+        <w:rFonts w:ascii="Symbol" w:hAnsi="Symbol" w:hint="default"/>
+        <w:sz w:val="20"/>
+      </w:rPr>
+    </w:lvl>
+    <w:lvl w:ilvl="5" w:tentative="1">
+      <w:start w:val="1"/>
+      <w:numFmt w:val="bullet"/>
+      <w:lvlText w:val=""/>
+      <w:lvlJc w:val="left"/>
+      <w:pPr>
+        <w:tabs>
+          <w:tab w:val="num" w:pos="4320"/>
+        </w:tabs>
+        <w:ind w:left="4320" w:hanging="360"/>
+      </w:pPr>
+      <w:rPr>
+        <w:rFonts w:ascii="Symbol" w:hAnsi="Symbol" w:hint="default"/>
+        <w:sz w:val="20"/>
+      </w:rPr>
+    </w:lvl>
+    <w:lvl w:ilvl="6" w:tentative="1">
+      <w:start w:val="1"/>
+      <w:numFmt w:val="bullet"/>
+      <w:lvlText w:val=""/>
+      <w:lvlJc w:val="left"/>
+      <w:pPr>
+        <w:tabs>
+          <w:tab w:val="num" w:pos="5040"/>
+        </w:tabs>
+        <w:ind w:left="5040" w:hanging="360"/>
+      </w:pPr>
+      <w:rPr>
+        <w:rFonts w:ascii="Symbol" w:hAnsi="Symbol" w:hint="default"/>
+        <w:sz w:val="20"/>
+      </w:rPr>
+    </w:lvl>
+    <w:lvl w:ilvl="7" w:tentative="1">
+      <w:start w:val="1"/>
+      <w:numFmt w:val="bullet"/>
+      <w:lvlText w:val=""/>
+      <w:lvlJc w:val="left"/>
+      <w:pPr>
+        <w:tabs>
+          <w:tab w:val="num" w:pos="5760"/>
+        </w:tabs>
+        <w:ind w:left="5760" w:hanging="360"/>
+      </w:pPr>
+      <w:rPr>
+        <w:rFonts w:ascii="Symbol" w:hAnsi="Symbol" w:hint="default"/>
+        <w:sz w:val="20"/>
+      </w:rPr>
+    </w:lvl>
+    <w:lvl w:ilvl="8" w:tentative="1">
+      <w:start w:val="1"/>
+      <w:numFmt w:val="bullet"/>
+      <w:lvlText w:val=""/>
+      <w:lvlJc w:val="left"/>
+      <w:pPr>
+        <w:tabs>
+          <w:tab w:val="num" w:pos="6480"/>
+        </w:tabs>
+        <w:ind w:left="6480" w:hanging="360"/>
+      </w:pPr>
+      <w:rPr>
+        <w:rFonts w:ascii="Symbol" w:hAnsi="Symbol" w:hint="default"/>
+        <w:sz w:val="20"/>
+      </w:rPr>
+    </w:lvl>
+  </w:abstractNum>
+  <w:abstractNum w:abstractNumId="16" w15:restartNumberingAfterBreak="0">
     <w:nsid w:val="320E04B6"/>
     <w:multiLevelType w:val="multilevel"/>
     <w:tmpl w:val="D79AE2EA"/>
@@ -6090,7 +7320,128 @@
       </w:pPr>
     </w:lvl>
   </w:abstractNum>
-  <w:abstractNum w:abstractNumId="14" w15:restartNumberingAfterBreak="0">
+  <w:abstractNum w:abstractNumId="17" w15:restartNumberingAfterBreak="0">
+    <w:nsid w:val="326E6EC5"/>
+    <w:multiLevelType w:val="multilevel"/>
+    <w:tmpl w:val="A0649C52"/>
+    <w:lvl w:ilvl="0">
+      <w:start w:val="1"/>
+      <w:numFmt w:val="decimal"/>
+      <w:lvlText w:val="%1."/>
+      <w:lvlJc w:val="left"/>
+      <w:pPr>
+        <w:tabs>
+          <w:tab w:val="num" w:pos="720"/>
+        </w:tabs>
+        <w:ind w:left="720" w:hanging="360"/>
+      </w:pPr>
+    </w:lvl>
+    <w:lvl w:ilvl="1">
+      <w:start w:val="1"/>
+      <w:numFmt w:val="bullet"/>
+      <w:lvlText w:val=""/>
+      <w:lvlJc w:val="left"/>
+      <w:pPr>
+        <w:tabs>
+          <w:tab w:val="num" w:pos="1440"/>
+        </w:tabs>
+        <w:ind w:left="1440" w:hanging="360"/>
+      </w:pPr>
+      <w:rPr>
+        <w:rFonts w:ascii="Symbol" w:hAnsi="Symbol" w:hint="default"/>
+        <w:sz w:val="20"/>
+      </w:rPr>
+    </w:lvl>
+    <w:lvl w:ilvl="2">
+      <w:start w:val="1"/>
+      <w:numFmt w:val="bullet"/>
+      <w:lvlText w:val=""/>
+      <w:lvlJc w:val="left"/>
+      <w:pPr>
+        <w:tabs>
+          <w:tab w:val="num" w:pos="2160"/>
+        </w:tabs>
+        <w:ind w:left="2160" w:hanging="360"/>
+      </w:pPr>
+      <w:rPr>
+        <w:rFonts w:ascii="Symbol" w:hAnsi="Symbol" w:hint="default"/>
+        <w:sz w:val="20"/>
+      </w:rPr>
+    </w:lvl>
+    <w:lvl w:ilvl="3" w:tentative="1">
+      <w:start w:val="1"/>
+      <w:numFmt w:val="decimal"/>
+      <w:lvlText w:val="%4."/>
+      <w:lvlJc w:val="left"/>
+      <w:pPr>
+        <w:tabs>
+          <w:tab w:val="num" w:pos="2880"/>
+        </w:tabs>
+        <w:ind w:left="2880" w:hanging="360"/>
+      </w:pPr>
+    </w:lvl>
+    <w:lvl w:ilvl="4" w:tentative="1">
+      <w:start w:val="1"/>
+      <w:numFmt w:val="decimal"/>
+      <w:lvlText w:val="%5."/>
+      <w:lvlJc w:val="left"/>
+      <w:pPr>
+        <w:tabs>
+          <w:tab w:val="num" w:pos="3600"/>
+        </w:tabs>
+        <w:ind w:left="3600" w:hanging="360"/>
+      </w:pPr>
+    </w:lvl>
+    <w:lvl w:ilvl="5" w:tentative="1">
+      <w:start w:val="1"/>
+      <w:numFmt w:val="decimal"/>
+      <w:lvlText w:val="%6."/>
+      <w:lvlJc w:val="left"/>
+      <w:pPr>
+        <w:tabs>
+          <w:tab w:val="num" w:pos="4320"/>
+        </w:tabs>
+        <w:ind w:left="4320" w:hanging="360"/>
+      </w:pPr>
+    </w:lvl>
+    <w:lvl w:ilvl="6" w:tentative="1">
+      <w:start w:val="1"/>
+      <w:numFmt w:val="decimal"/>
+      <w:lvlText w:val="%7."/>
+      <w:lvlJc w:val="left"/>
+      <w:pPr>
+        <w:tabs>
+          <w:tab w:val="num" w:pos="5040"/>
+        </w:tabs>
+        <w:ind w:left="5040" w:hanging="360"/>
+      </w:pPr>
+    </w:lvl>
+    <w:lvl w:ilvl="7" w:tentative="1">
+      <w:start w:val="1"/>
+      <w:numFmt w:val="decimal"/>
+      <w:lvlText w:val="%8."/>
+      <w:lvlJc w:val="left"/>
+      <w:pPr>
+        <w:tabs>
+          <w:tab w:val="num" w:pos="5760"/>
+        </w:tabs>
+        <w:ind w:left="5760" w:hanging="360"/>
+      </w:pPr>
+    </w:lvl>
+    <w:lvl w:ilvl="8" w:tentative="1">
+      <w:start w:val="1"/>
+      <w:numFmt w:val="decimal"/>
+      <w:lvlText w:val="%9."/>
+      <w:lvlJc w:val="left"/>
+      <w:pPr>
+        <w:tabs>
+          <w:tab w:val="num" w:pos="6480"/>
+        </w:tabs>
+        <w:ind w:left="6480" w:hanging="360"/>
+      </w:pPr>
+    </w:lvl>
+  </w:abstractNum>
+  <w:abstractNum w:abstractNumId="18" w15:restartNumberingAfterBreak="0">
     <w:nsid w:val="38F546C1"/>
     <w:multiLevelType w:val="multilevel"/>
     <w:tmpl w:val="1F02DC16"/>
@@ -6203,7 +7554,7 @@
       </w:pPr>
     </w:lvl>
   </w:abstractNum>
-  <w:abstractNum w:abstractNumId="15" w15:restartNumberingAfterBreak="0">
+  <w:abstractNum w:abstractNumId="19" w15:restartNumberingAfterBreak="0">
     <w:nsid w:val="3B295977"/>
     <w:multiLevelType w:val="multilevel"/>
     <w:tmpl w:val="C2722712"/>
@@ -6352,7 +7703,7 @@
       </w:rPr>
     </w:lvl>
   </w:abstractNum>
-  <w:abstractNum w:abstractNumId="16" w15:restartNumberingAfterBreak="0">
+  <w:abstractNum w:abstractNumId="20" w15:restartNumberingAfterBreak="0">
     <w:nsid w:val="3F734DE4"/>
     <w:multiLevelType w:val="multilevel"/>
     <w:tmpl w:val="DF708E10"/>
@@ -6501,7 +7852,7 @@
       </w:rPr>
     </w:lvl>
   </w:abstractNum>
-  <w:abstractNum w:abstractNumId="17" w15:restartNumberingAfterBreak="0">
+  <w:abstractNum w:abstractNumId="21" w15:restartNumberingAfterBreak="0">
     <w:nsid w:val="45185B8F"/>
     <w:multiLevelType w:val="multilevel"/>
     <w:tmpl w:val="6A801D78"/>
@@ -6650,7 +8001,7 @@
       </w:rPr>
     </w:lvl>
   </w:abstractNum>
-  <w:abstractNum w:abstractNumId="18" w15:restartNumberingAfterBreak="0">
+  <w:abstractNum w:abstractNumId="22" w15:restartNumberingAfterBreak="0">
     <w:nsid w:val="46F27383"/>
     <w:multiLevelType w:val="multilevel"/>
     <w:tmpl w:val="7BF28844"/>
@@ -6767,7 +8118,7 @@
       </w:pPr>
     </w:lvl>
   </w:abstractNum>
-  <w:abstractNum w:abstractNumId="19" w15:restartNumberingAfterBreak="0">
+  <w:abstractNum w:abstractNumId="23" w15:restartNumberingAfterBreak="0">
     <w:nsid w:val="4A043417"/>
     <w:multiLevelType w:val="multilevel"/>
     <w:tmpl w:val="124C489E"/>
@@ -6916,7 +8267,7 @@
       </w:rPr>
     </w:lvl>
   </w:abstractNum>
-  <w:abstractNum w:abstractNumId="20" w15:restartNumberingAfterBreak="0">
+  <w:abstractNum w:abstractNumId="24" w15:restartNumberingAfterBreak="0">
     <w:nsid w:val="4A222D8D"/>
     <w:multiLevelType w:val="multilevel"/>
     <w:tmpl w:val="822684CC"/>
@@ -7065,7 +8416,7 @@
       </w:rPr>
     </w:lvl>
   </w:abstractNum>
-  <w:abstractNum w:abstractNumId="21" w15:restartNumberingAfterBreak="0">
+  <w:abstractNum w:abstractNumId="25" w15:restartNumberingAfterBreak="0">
     <w:nsid w:val="4CA23024"/>
     <w:multiLevelType w:val="multilevel"/>
     <w:tmpl w:val="384070BC"/>
@@ -7214,7 +8565,156 @@
       </w:rPr>
     </w:lvl>
   </w:abstractNum>
-  <w:abstractNum w:abstractNumId="22" w15:restartNumberingAfterBreak="0">
+  <w:abstractNum w:abstractNumId="26" w15:restartNumberingAfterBreak="0">
+    <w:nsid w:val="53285F5C"/>
+    <w:multiLevelType w:val="multilevel"/>
+    <w:tmpl w:val="251890F6"/>
+    <w:lvl w:ilvl="0">
+      <w:start w:val="1"/>
+      <w:numFmt w:val="bullet"/>
+      <w:lvlText w:val=""/>
+      <w:lvlJc w:val="left"/>
+      <w:pPr>
+        <w:tabs>
+          <w:tab w:val="num" w:pos="720"/>
+        </w:tabs>
+        <w:ind w:left="720" w:hanging="360"/>
+      </w:pPr>
+      <w:rPr>
+        <w:rFonts w:ascii="Symbol" w:hAnsi="Symbol" w:hint="default"/>
+        <w:sz w:val="20"/>
+      </w:rPr>
+    </w:lvl>
+    <w:lvl w:ilvl="1">
+      <w:start w:val="1"/>
+      <w:numFmt w:val="bullet"/>
+      <w:lvlText w:val=""/>
+      <w:lvlJc w:val="left"/>
+      <w:pPr>
+        <w:tabs>
+          <w:tab w:val="num" w:pos="1440"/>
+        </w:tabs>
+        <w:ind w:left="1440" w:hanging="360"/>
+      </w:pPr>
+      <w:rPr>
+        <w:rFonts w:ascii="Symbol" w:hAnsi="Symbol" w:hint="default"/>
+        <w:sz w:val="20"/>
+      </w:rPr>
+    </w:lvl>
+    <w:lvl w:ilvl="2">
+      <w:start w:val="1"/>
+      <w:numFmt w:val="bullet"/>
+      <w:lvlText w:val=""/>
+      <w:lvlJc w:val="left"/>
+      <w:pPr>
+        <w:tabs>
+          <w:tab w:val="num" w:pos="2160"/>
+        </w:tabs>
+        <w:ind w:left="2160" w:hanging="360"/>
+      </w:pPr>
+      <w:rPr>
+        <w:rFonts w:ascii="Symbol" w:hAnsi="Symbol" w:hint="default"/>
+        <w:sz w:val="20"/>
+      </w:rPr>
+    </w:lvl>
+    <w:lvl w:ilvl="3" w:tentative="1">
+      <w:start w:val="1"/>
+      <w:numFmt w:val="bullet"/>
+      <w:lvlText w:val=""/>
+      <w:lvlJc w:val="left"/>
+      <w:pPr>
+        <w:tabs>
+          <w:tab w:val="num" w:pos="2880"/>
+        </w:tabs>
+        <w:ind w:left="2880" w:hanging="360"/>
+      </w:pPr>
+      <w:rPr>
+        <w:rFonts w:ascii="Symbol" w:hAnsi="Symbol" w:hint="default"/>
+        <w:sz w:val="20"/>
+      </w:rPr>
+    </w:lvl>
+    <w:lvl w:ilvl="4" w:tentative="1">
+      <w:start w:val="1"/>
+      <w:numFmt w:val="bullet"/>
+      <w:lvlText w:val=""/>
+      <w:lvlJc w:val="left"/>
+      <w:pPr>
+        <w:tabs>
+          <w:tab w:val="num" w:pos="3600"/>
+        </w:tabs>
+        <w:ind w:left="3600" w:hanging="360"/>
+      </w:pPr>
+      <w:rPr>
+        <w:rFonts w:ascii="Symbol" w:hAnsi="Symbol" w:hint="default"/>
+        <w:sz w:val="20"/>
+      </w:rPr>
+    </w:lvl>
+    <w:lvl w:ilvl="5" w:tentative="1">
+      <w:start w:val="1"/>
+      <w:numFmt w:val="bullet"/>
+      <w:lvlText w:val=""/>
+      <w:lvlJc w:val="left"/>
+      <w:pPr>
+        <w:tabs>
+          <w:tab w:val="num" w:pos="4320"/>
+        </w:tabs>
+        <w:ind w:left="4320" w:hanging="360"/>
+      </w:pPr>
+      <w:rPr>
+        <w:rFonts w:ascii="Symbol" w:hAnsi="Symbol" w:hint="default"/>
+        <w:sz w:val="20"/>
+      </w:rPr>
+    </w:lvl>
+    <w:lvl w:ilvl="6" w:tentative="1">
+      <w:start w:val="1"/>
+      <w:numFmt w:val="bullet"/>
+      <w:lvlText w:val=""/>
+      <w:lvlJc w:val="left"/>
+      <w:pPr>
+        <w:tabs>
+          <w:tab w:val="num" w:pos="5040"/>
+        </w:tabs>
+        <w:ind w:left="5040" w:hanging="360"/>
+      </w:pPr>
+      <w:rPr>
+        <w:rFonts w:ascii="Symbol" w:hAnsi="Symbol" w:hint="default"/>
+        <w:sz w:val="20"/>
+      </w:rPr>
+    </w:lvl>
+    <w:lvl w:ilvl="7" w:tentative="1">
+      <w:start w:val="1"/>
+      <w:numFmt w:val="bullet"/>
+      <w:lvlText w:val=""/>
+      <w:lvlJc w:val="left"/>
+      <w:pPr>
+        <w:tabs>
+          <w:tab w:val="num" w:pos="5760"/>
+        </w:tabs>
+        <w:ind w:left="5760" w:hanging="360"/>
+      </w:pPr>
+      <w:rPr>
+        <w:rFonts w:ascii="Symbol" w:hAnsi="Symbol" w:hint="default"/>
+        <w:sz w:val="20"/>
+      </w:rPr>
+    </w:lvl>
+    <w:lvl w:ilvl="8" w:tentative="1">
+      <w:start w:val="1"/>
+      <w:numFmt w:val="bullet"/>
+      <w:lvlText w:val=""/>
+      <w:lvlJc w:val="left"/>
+      <w:pPr>
+        <w:tabs>
+          <w:tab w:val="num" w:pos="6480"/>
+        </w:tabs>
+        <w:ind w:left="6480" w:hanging="360"/>
+      </w:pPr>
+      <w:rPr>
+        <w:rFonts w:ascii="Symbol" w:hAnsi="Symbol" w:hint="default"/>
+        <w:sz w:val="20"/>
+      </w:rPr>
+    </w:lvl>
+  </w:abstractNum>
+  <w:abstractNum w:abstractNumId="27" w15:restartNumberingAfterBreak="0">
     <w:nsid w:val="561352E2"/>
     <w:multiLevelType w:val="multilevel"/>
     <w:tmpl w:val="F95CCB86"/>
@@ -7363,7 +8863,7 @@
       </w:rPr>
     </w:lvl>
   </w:abstractNum>
-  <w:abstractNum w:abstractNumId="23" w15:restartNumberingAfterBreak="0">
+  <w:abstractNum w:abstractNumId="28" w15:restartNumberingAfterBreak="0">
     <w:nsid w:val="56566899"/>
     <w:multiLevelType w:val="multilevel"/>
     <w:tmpl w:val="E048C664"/>
@@ -7512,7 +9012,7 @@
       </w:rPr>
     </w:lvl>
   </w:abstractNum>
-  <w:abstractNum w:abstractNumId="24" w15:restartNumberingAfterBreak="0">
+  <w:abstractNum w:abstractNumId="29" w15:restartNumberingAfterBreak="0">
     <w:nsid w:val="593C146E"/>
     <w:multiLevelType w:val="multilevel"/>
     <w:tmpl w:val="F352365E"/>
@@ -7661,7 +9161,7 @@
       </w:rPr>
     </w:lvl>
   </w:abstractNum>
-  <w:abstractNum w:abstractNumId="25" w15:restartNumberingAfterBreak="0">
+  <w:abstractNum w:abstractNumId="30" w15:restartNumberingAfterBreak="0">
     <w:nsid w:val="5A6D5C07"/>
     <w:multiLevelType w:val="multilevel"/>
     <w:tmpl w:val="8FE02302"/>
@@ -7810,7 +9310,156 @@
       </w:rPr>
     </w:lvl>
   </w:abstractNum>
-  <w:abstractNum w:abstractNumId="26" w15:restartNumberingAfterBreak="0">
+  <w:abstractNum w:abstractNumId="31" w15:restartNumberingAfterBreak="0">
+    <w:nsid w:val="60AC76D6"/>
+    <w:multiLevelType w:val="multilevel"/>
+    <w:tmpl w:val="7F542B4E"/>
+    <w:lvl w:ilvl="0">
+      <w:start w:val="1"/>
+      <w:numFmt w:val="bullet"/>
+      <w:lvlText w:val=""/>
+      <w:lvlJc w:val="left"/>
+      <w:pPr>
+        <w:tabs>
+          <w:tab w:val="num" w:pos="720"/>
+        </w:tabs>
+        <w:ind w:left="720" w:hanging="360"/>
+      </w:pPr>
+      <w:rPr>
+        <w:rFonts w:ascii="Symbol" w:hAnsi="Symbol" w:hint="default"/>
+        <w:sz w:val="20"/>
+      </w:rPr>
+    </w:lvl>
+    <w:lvl w:ilvl="1" w:tentative="1">
+      <w:start w:val="1"/>
+      <w:numFmt w:val="bullet"/>
+      <w:lvlText w:val=""/>
+      <w:lvlJc w:val="left"/>
+      <w:pPr>
+        <w:tabs>
+          <w:tab w:val="num" w:pos="1440"/>
+        </w:tabs>
+        <w:ind w:left="1440" w:hanging="360"/>
+      </w:pPr>
+      <w:rPr>
+        <w:rFonts w:ascii="Symbol" w:hAnsi="Symbol" w:hint="default"/>
+        <w:sz w:val="20"/>
+      </w:rPr>
+    </w:lvl>
+    <w:lvl w:ilvl="2" w:tentative="1">
+      <w:start w:val="1"/>
+      <w:numFmt w:val="bullet"/>
+      <w:lvlText w:val=""/>
+      <w:lvlJc w:val="left"/>
+      <w:pPr>
+        <w:tabs>
+          <w:tab w:val="num" w:pos="2160"/>
+        </w:tabs>
+        <w:ind w:left="2160" w:hanging="360"/>
+      </w:pPr>
+      <w:rPr>
+        <w:rFonts w:ascii="Symbol" w:hAnsi="Symbol" w:hint="default"/>
+        <w:sz w:val="20"/>
+      </w:rPr>
+    </w:lvl>
+    <w:lvl w:ilvl="3" w:tentative="1">
+      <w:start w:val="1"/>
+      <w:numFmt w:val="bullet"/>
+      <w:lvlText w:val=""/>
+      <w:lvlJc w:val="left"/>
+      <w:pPr>
+        <w:tabs>
+          <w:tab w:val="num" w:pos="2880"/>
+        </w:tabs>
+        <w:ind w:left="2880" w:hanging="360"/>
+      </w:pPr>
+      <w:rPr>
+        <w:rFonts w:ascii="Symbol" w:hAnsi="Symbol" w:hint="default"/>
+        <w:sz w:val="20"/>
+      </w:rPr>
+    </w:lvl>
+    <w:lvl w:ilvl="4" w:tentative="1">
+      <w:start w:val="1"/>
+      <w:numFmt w:val="bullet"/>
+      <w:lvlText w:val=""/>
+      <w:lvlJc w:val="left"/>
+      <w:pPr>
+        <w:tabs>
+          <w:tab w:val="num" w:pos="3600"/>
+        </w:tabs>
+        <w:ind w:left="3600" w:hanging="360"/>
+      </w:pPr>
+      <w:rPr>
+        <w:rFonts w:ascii="Symbol" w:hAnsi="Symbol" w:hint="default"/>
+        <w:sz w:val="20"/>
+      </w:rPr>
+    </w:lvl>
+    <w:lvl w:ilvl="5" w:tentative="1">
+      <w:start w:val="1"/>
+      <w:numFmt w:val="bullet"/>
+      <w:lvlText w:val=""/>
+      <w:lvlJc w:val="left"/>
+      <w:pPr>
+        <w:tabs>
+          <w:tab w:val="num" w:pos="4320"/>
+        </w:tabs>
+        <w:ind w:left="4320" w:hanging="360"/>
+      </w:pPr>
+      <w:rPr>
+        <w:rFonts w:ascii="Symbol" w:hAnsi="Symbol" w:hint="default"/>
+        <w:sz w:val="20"/>
+      </w:rPr>
+    </w:lvl>
+    <w:lvl w:ilvl="6" w:tentative="1">
+      <w:start w:val="1"/>
+      <w:numFmt w:val="bullet"/>
+      <w:lvlText w:val=""/>
+      <w:lvlJc w:val="left"/>
+      <w:pPr>
+        <w:tabs>
+          <w:tab w:val="num" w:pos="5040"/>
+        </w:tabs>
+        <w:ind w:left="5040" w:hanging="360"/>
+      </w:pPr>
+      <w:rPr>
+        <w:rFonts w:ascii="Symbol" w:hAnsi="Symbol" w:hint="default"/>
+        <w:sz w:val="20"/>
+      </w:rPr>
+    </w:lvl>
+    <w:lvl w:ilvl="7" w:tentative="1">
+      <w:start w:val="1"/>
+      <w:numFmt w:val="bullet"/>
+      <w:lvlText w:val=""/>
+      <w:lvlJc w:val="left"/>
+      <w:pPr>
+        <w:tabs>
+          <w:tab w:val="num" w:pos="5760"/>
+        </w:tabs>
+        <w:ind w:left="5760" w:hanging="360"/>
+      </w:pPr>
+      <w:rPr>
+        <w:rFonts w:ascii="Symbol" w:hAnsi="Symbol" w:hint="default"/>
+        <w:sz w:val="20"/>
+      </w:rPr>
+    </w:lvl>
+    <w:lvl w:ilvl="8" w:tentative="1">
+      <w:start w:val="1"/>
+      <w:numFmt w:val="bullet"/>
+      <w:lvlText w:val=""/>
+      <w:lvlJc w:val="left"/>
+      <w:pPr>
+        <w:tabs>
+          <w:tab w:val="num" w:pos="6480"/>
+        </w:tabs>
+        <w:ind w:left="6480" w:hanging="360"/>
+      </w:pPr>
+      <w:rPr>
+        <w:rFonts w:ascii="Symbol" w:hAnsi="Symbol" w:hint="default"/>
+        <w:sz w:val="20"/>
+      </w:rPr>
+    </w:lvl>
+  </w:abstractNum>
+  <w:abstractNum w:abstractNumId="32" w15:restartNumberingAfterBreak="0">
     <w:nsid w:val="646C43E6"/>
     <w:multiLevelType w:val="multilevel"/>
     <w:tmpl w:val="16C8351C"/>
@@ -7959,7 +9608,7 @@
       </w:rPr>
     </w:lvl>
   </w:abstractNum>
-  <w:abstractNum w:abstractNumId="27" w15:restartNumberingAfterBreak="0">
+  <w:abstractNum w:abstractNumId="33" w15:restartNumberingAfterBreak="0">
     <w:nsid w:val="67847EEC"/>
     <w:multiLevelType w:val="multilevel"/>
     <w:tmpl w:val="E5F44E12"/>
@@ -8108,7 +9757,7 @@
       </w:rPr>
     </w:lvl>
   </w:abstractNum>
-  <w:abstractNum w:abstractNumId="28" w15:restartNumberingAfterBreak="0">
+  <w:abstractNum w:abstractNumId="34" w15:restartNumberingAfterBreak="0">
     <w:nsid w:val="6B236294"/>
     <w:multiLevelType w:val="multilevel"/>
     <w:tmpl w:val="0F1890FC"/>
@@ -8257,7 +9906,7 @@
       </w:rPr>
     </w:lvl>
   </w:abstractNum>
-  <w:abstractNum w:abstractNumId="29" w15:restartNumberingAfterBreak="0">
+  <w:abstractNum w:abstractNumId="35" w15:restartNumberingAfterBreak="0">
     <w:nsid w:val="6CB47289"/>
     <w:multiLevelType w:val="multilevel"/>
     <w:tmpl w:val="A3440002"/>
@@ -8406,7 +10055,7 @@
       </w:rPr>
     </w:lvl>
   </w:abstractNum>
-  <w:abstractNum w:abstractNumId="30" w15:restartNumberingAfterBreak="0">
+  <w:abstractNum w:abstractNumId="36" w15:restartNumberingAfterBreak="0">
     <w:nsid w:val="74DC77AE"/>
     <w:multiLevelType w:val="multilevel"/>
     <w:tmpl w:val="43C42BD2"/>
@@ -8555,7 +10204,7 @@
       </w:rPr>
     </w:lvl>
   </w:abstractNum>
-  <w:abstractNum w:abstractNumId="31" w15:restartNumberingAfterBreak="0">
+  <w:abstractNum w:abstractNumId="37" w15:restartNumberingAfterBreak="0">
     <w:nsid w:val="7A7703EA"/>
     <w:multiLevelType w:val="multilevel"/>
     <w:tmpl w:val="D2EC5790"/>
@@ -8672,7 +10321,7 @@
       </w:pPr>
     </w:lvl>
   </w:abstractNum>
-  <w:abstractNum w:abstractNumId="32" w15:restartNumberingAfterBreak="0">
+  <w:abstractNum w:abstractNumId="38" w15:restartNumberingAfterBreak="0">
     <w:nsid w:val="7F7509C2"/>
     <w:multiLevelType w:val="multilevel"/>
     <w:tmpl w:val="273CA9BE"/>
@@ -8794,103 +10443,121 @@
     </w:lvl>
   </w:abstractNum>
   <w:num w:numId="1" w16cid:durableId="575557953">
-    <w:abstractNumId w:val="10"/>
+    <w:abstractNumId w:val="11"/>
   </w:num>
   <w:num w:numId="2" w16cid:durableId="1216894041">
-    <w:abstractNumId w:val="30"/>
+    <w:abstractNumId w:val="36"/>
   </w:num>
   <w:num w:numId="3" w16cid:durableId="1461069559">
-    <w:abstractNumId w:val="12"/>
+    <w:abstractNumId w:val="13"/>
   </w:num>
   <w:num w:numId="4" w16cid:durableId="193736442">
-    <w:abstractNumId w:val="2"/>
+    <w:abstractNumId w:val="3"/>
   </w:num>
   <w:num w:numId="5" w16cid:durableId="1110663802">
-    <w:abstractNumId w:val="29"/>
+    <w:abstractNumId w:val="35"/>
   </w:num>
   <w:num w:numId="6" w16cid:durableId="796996095">
-    <w:abstractNumId w:val="16"/>
+    <w:abstractNumId w:val="20"/>
   </w:num>
   <w:num w:numId="7" w16cid:durableId="26487209">
-    <w:abstractNumId w:val="18"/>
+    <w:abstractNumId w:val="22"/>
   </w:num>
   <w:num w:numId="8" w16cid:durableId="1691225124">
     <w:abstractNumId w:val="0"/>
   </w:num>
   <w:num w:numId="9" w16cid:durableId="1453093574">
+    <w:abstractNumId w:val="34"/>
+  </w:num>
+  <w:num w:numId="10" w16cid:durableId="1649431197">
+    <w:abstractNumId w:val="10"/>
+  </w:num>
+  <w:num w:numId="11" w16cid:durableId="107044518">
+    <w:abstractNumId w:val="6"/>
+  </w:num>
+  <w:num w:numId="12" w16cid:durableId="999314610">
+    <w:abstractNumId w:val="30"/>
+  </w:num>
+  <w:num w:numId="13" w16cid:durableId="779183303">
+    <w:abstractNumId w:val="4"/>
+  </w:num>
+  <w:num w:numId="14" w16cid:durableId="1022900400">
+    <w:abstractNumId w:val="33"/>
+  </w:num>
+  <w:num w:numId="15" w16cid:durableId="1246189630">
+    <w:abstractNumId w:val="37"/>
+  </w:num>
+  <w:num w:numId="16" w16cid:durableId="1434593174">
+    <w:abstractNumId w:val="5"/>
+  </w:num>
+  <w:num w:numId="17" w16cid:durableId="496577574">
+    <w:abstractNumId w:val="25"/>
+  </w:num>
+  <w:num w:numId="18" w16cid:durableId="1612275479">
+    <w:abstractNumId w:val="16"/>
+  </w:num>
+  <w:num w:numId="19" w16cid:durableId="1631857014">
+    <w:abstractNumId w:val="18"/>
+  </w:num>
+  <w:num w:numId="20" w16cid:durableId="189297858">
+    <w:abstractNumId w:val="24"/>
+  </w:num>
+  <w:num w:numId="21" w16cid:durableId="295180698">
+    <w:abstractNumId w:val="12"/>
+  </w:num>
+  <w:num w:numId="22" w16cid:durableId="875047685">
     <w:abstractNumId w:val="28"/>
   </w:num>
-  <w:num w:numId="10" w16cid:durableId="1649431197">
+  <w:num w:numId="23" w16cid:durableId="1153638853">
     <w:abstractNumId w:val="9"/>
   </w:num>
-  <w:num w:numId="11" w16cid:durableId="107044518">
-    <w:abstractNumId w:val="5"/>
+  <w:num w:numId="24" w16cid:durableId="696929264">
+    <w:abstractNumId w:val="23"/>
   </w:num>
-  <w:num w:numId="12" w16cid:durableId="999314610">
-    <w:abstractNumId w:val="25"/>
+  <w:num w:numId="25" w16cid:durableId="827087984">
+    <w:abstractNumId w:val="38"/>
   </w:num>
-  <w:num w:numId="13" w16cid:durableId="779183303">
-    <w:abstractNumId w:val="3"/>
+  <w:num w:numId="26" w16cid:durableId="773592193">
+    <w:abstractNumId w:val="8"/>
   </w:num>
-  <w:num w:numId="14" w16cid:durableId="1022900400">
+  <w:num w:numId="27" w16cid:durableId="727071016">
+    <w:abstractNumId w:val="19"/>
+  </w:num>
+  <w:num w:numId="28" w16cid:durableId="2090149231">
+    <w:abstractNumId w:val="32"/>
+  </w:num>
+  <w:num w:numId="29" w16cid:durableId="2021852246">
+    <w:abstractNumId w:val="7"/>
+  </w:num>
+  <w:num w:numId="30" w16cid:durableId="1214390162">
+    <w:abstractNumId w:val="2"/>
+  </w:num>
+  <w:num w:numId="31" w16cid:durableId="595403433">
     <w:abstractNumId w:val="27"/>
   </w:num>
-  <w:num w:numId="15" w16cid:durableId="1246189630">
+  <w:num w:numId="32" w16cid:durableId="426267741">
+    <w:abstractNumId w:val="29"/>
+  </w:num>
+  <w:num w:numId="33" w16cid:durableId="1646933074">
+    <w:abstractNumId w:val="21"/>
+  </w:num>
+  <w:num w:numId="34" w16cid:durableId="637875616">
+    <w:abstractNumId w:val="15"/>
+  </w:num>
+  <w:num w:numId="35" w16cid:durableId="1183472462">
+    <w:abstractNumId w:val="14"/>
+  </w:num>
+  <w:num w:numId="36" w16cid:durableId="789474876">
+    <w:abstractNumId w:val="17"/>
+  </w:num>
+  <w:num w:numId="37" w16cid:durableId="1710955533">
+    <w:abstractNumId w:val="26"/>
+  </w:num>
+  <w:num w:numId="38" w16cid:durableId="1311443144">
     <w:abstractNumId w:val="31"/>
   </w:num>
-  <w:num w:numId="16" w16cid:durableId="1434593174">
-    <w:abstractNumId w:val="4"/>
-  </w:num>
-  <w:num w:numId="17" w16cid:durableId="496577574">
-    <w:abstractNumId w:val="21"/>
-  </w:num>
-  <w:num w:numId="18" w16cid:durableId="1612275479">
-    <w:abstractNumId w:val="13"/>
-  </w:num>
-  <w:num w:numId="19" w16cid:durableId="1631857014">
-    <w:abstractNumId w:val="14"/>
-  </w:num>
-  <w:num w:numId="20" w16cid:durableId="189297858">
-    <w:abstractNumId w:val="20"/>
-  </w:num>
-  <w:num w:numId="21" w16cid:durableId="295180698">
-    <w:abstractNumId w:val="11"/>
-  </w:num>
-  <w:num w:numId="22" w16cid:durableId="875047685">
-    <w:abstractNumId w:val="23"/>
-  </w:num>
-  <w:num w:numId="23" w16cid:durableId="1153638853">
-    <w:abstractNumId w:val="8"/>
-  </w:num>
-  <w:num w:numId="24" w16cid:durableId="696929264">
-    <w:abstractNumId w:val="19"/>
-  </w:num>
-  <w:num w:numId="25" w16cid:durableId="827087984">
-    <w:abstractNumId w:val="32"/>
-  </w:num>
-  <w:num w:numId="26" w16cid:durableId="773592193">
-    <w:abstractNumId w:val="7"/>
-  </w:num>
-  <w:num w:numId="27" w16cid:durableId="727071016">
-    <w:abstractNumId w:val="15"/>
-  </w:num>
-  <w:num w:numId="28" w16cid:durableId="2090149231">
-    <w:abstractNumId w:val="26"/>
-  </w:num>
-  <w:num w:numId="29" w16cid:durableId="2021852246">
-    <w:abstractNumId w:val="6"/>
-  </w:num>
-  <w:num w:numId="30" w16cid:durableId="1214390162">
+  <w:num w:numId="39" w16cid:durableId="1247112695">
     <w:abstractNumId w:val="1"/>
-  </w:num>
-  <w:num w:numId="31" w16cid:durableId="595403433">
-    <w:abstractNumId w:val="22"/>
-  </w:num>
-  <w:num w:numId="32" w16cid:durableId="426267741">
-    <w:abstractNumId w:val="24"/>
-  </w:num>
-  <w:num w:numId="33" w16cid:durableId="1646933074">
-    <w:abstractNumId w:val="17"/>
   </w:num>
 </w:numbering>
 </file>

</xml_diff>